<commit_message>
Updated Overview to 'Release'
Fixes #6, Fixes #7
</commit_message>
<xml_diff>
--- a/man/plan/SE_11_PP_02 - Overview/SE_11_PP_02 - Overview.docx
+++ b/man/plan/SE_11_PP_02 - Overview/SE_11_PP_02 - Overview.docx
@@ -415,13 +415,7 @@
             <w:rPr>
               <w:rFonts w:cs="Arial"/>
             </w:rPr>
-            <w:t>1.</w:t>
-          </w:r>
-          <w:r>
-            <w:rPr>
-              <w:rFonts w:cs="Arial"/>
-            </w:rPr>
-            <w:t>2</w:t>
+            <w:t>1.3</w:t>
           </w:r>
         </w:sdtContent>
       </w:sdt>
@@ -477,7 +471,7 @@
             <w:rPr>
               <w:rFonts w:cs="Arial"/>
             </w:rPr>
-            <w:t>In Review</w:t>
+            <w:t>Release</w:t>
           </w:r>
         </w:sdtContent>
       </w:sdt>
@@ -564,14 +558,6 @@
     </w:p>
     <w:p>
       <w:pPr>
-        <w:rPr>
-          <w:rFonts w:cs="Arial"/>
-          <w:u w:val="single"/>
-        </w:rPr>
-      </w:pPr>
-    </w:p>
-    <w:p>
-      <w:pPr>
         <w:jc w:val="center"/>
         <w:rPr>
           <w:rFonts w:cs="Arial"/>
@@ -651,17 +637,8 @@
         <w:rPr>
           <w:rFonts w:cs="Arial"/>
         </w:rPr>
-        <w:lastRenderedPageBreak/>
         <w:t>Copyright © Aberystwyth University 2014</w:t>
       </w:r>
-    </w:p>
-    <w:p>
-      <w:pPr>
-        <w:jc w:val="center"/>
-        <w:rPr>
-          <w:rFonts w:cs="Arial"/>
-        </w:rPr>
-      </w:pPr>
     </w:p>
     <w:sdt>
       <w:sdtPr>
@@ -694,15 +671,7 @@
             <w:rPr>
               <w:rStyle w:val="TitleChar"/>
             </w:rPr>
-            <w:t>Table of</w:t>
-          </w:r>
-          <w:bookmarkStart w:id="0" w:name="_GoBack"/>
-          <w:bookmarkEnd w:id="0"/>
-          <w:r>
-            <w:rPr>
-              <w:rStyle w:val="TitleChar"/>
-            </w:rPr>
-            <w:t xml:space="preserve"> Contents</w:t>
+            <w:t>Table of Contents</w:t>
           </w:r>
         </w:p>
         <w:p>
@@ -2748,12 +2717,12 @@
           <w:rFonts w:cs="Arial"/>
         </w:rPr>
       </w:pPr>
-      <w:bookmarkStart w:id="1" w:name="_Toc402428874"/>
+      <w:bookmarkStart w:id="0" w:name="_Toc402428874"/>
       <w:r>
         <w:lastRenderedPageBreak/>
         <w:t>Introduction</w:t>
       </w:r>
-      <w:bookmarkEnd w:id="1"/>
+      <w:bookmarkEnd w:id="0"/>
     </w:p>
     <w:p>
       <w:pPr>
@@ -2766,14 +2735,14 @@
           <w:rFonts w:cs="Arial"/>
         </w:rPr>
       </w:pPr>
-      <w:bookmarkStart w:id="2" w:name="_Toc402428875"/>
+      <w:bookmarkStart w:id="1" w:name="_Toc402428875"/>
       <w:r>
         <w:rPr>
           <w:rFonts w:cs="Arial"/>
         </w:rPr>
         <w:t>Purpose of Document</w:t>
       </w:r>
-      <w:bookmarkEnd w:id="2"/>
+      <w:bookmarkEnd w:id="1"/>
     </w:p>
     <w:p>
       <w:pPr>
@@ -2811,14 +2780,14 @@
           <w:rFonts w:cs="Arial"/>
         </w:rPr>
       </w:pPr>
-      <w:bookmarkStart w:id="3" w:name="_Toc402428876"/>
+      <w:bookmarkStart w:id="2" w:name="_Toc402428876"/>
       <w:r>
         <w:rPr>
           <w:rFonts w:cs="Arial"/>
         </w:rPr>
         <w:t>Scope</w:t>
       </w:r>
-      <w:bookmarkEnd w:id="3"/>
+      <w:bookmarkEnd w:id="2"/>
     </w:p>
     <w:p>
       <w:pPr>
@@ -2851,14 +2820,14 @@
           <w:u w:val="single"/>
         </w:rPr>
       </w:pPr>
-      <w:bookmarkStart w:id="4" w:name="_Toc402428877"/>
+      <w:bookmarkStart w:id="3" w:name="_Toc402428877"/>
       <w:r>
         <w:rPr>
           <w:rFonts w:cs="Arial"/>
         </w:rPr>
         <w:t>Objectives</w:t>
       </w:r>
-      <w:bookmarkEnd w:id="4"/>
+      <w:bookmarkEnd w:id="3"/>
     </w:p>
     <w:p>
       <w:pPr>
@@ -2888,21 +2857,19 @@
         <w:rPr>
           <w:rFonts w:cs="Arial"/>
         </w:rPr>
-        <w:t>The Client (</w:t>
-      </w:r>
-      <w:proofErr w:type="spellStart"/>
-      <w:r>
-        <w:rPr>
-          <w:rFonts w:cs="Arial"/>
-        </w:rPr>
-        <w:t>i.e</w:t>
-      </w:r>
-      <w:proofErr w:type="spellEnd"/>
-      <w:r>
-        <w:rPr>
-          <w:rFonts w:cs="Arial"/>
-        </w:rPr>
-        <w:t xml:space="preserve"> android application) structure.</w:t>
+        <w:t>The Client (i.e</w:t>
+      </w:r>
+      <w:r>
+        <w:rPr>
+          <w:rFonts w:cs="Arial"/>
+        </w:rPr>
+        <w:t>. Android</w:t>
+      </w:r>
+      <w:r>
+        <w:rPr>
+          <w:rFonts w:cs="Arial"/>
+        </w:rPr>
+        <w:t xml:space="preserve"> application) structure.</w:t>
       </w:r>
     </w:p>
     <w:p>
@@ -3089,12 +3056,12 @@
       <w:pPr>
         <w:pStyle w:val="Heading1"/>
       </w:pPr>
-      <w:bookmarkStart w:id="5" w:name="_Toc402428878"/>
+      <w:bookmarkStart w:id="4" w:name="_Toc402428878"/>
       <w:r>
         <w:lastRenderedPageBreak/>
         <w:t>System Architecture</w:t>
       </w:r>
-      <w:bookmarkEnd w:id="5"/>
+      <w:bookmarkEnd w:id="4"/>
       <w:r>
         <w:t xml:space="preserve"> </w:t>
       </w:r>
@@ -3107,25 +3074,27 @@
           <w:numId w:val="12"/>
         </w:numPr>
       </w:pPr>
-      <w:bookmarkStart w:id="6" w:name="_Toc402428879"/>
+      <w:bookmarkStart w:id="5" w:name="_Toc402428879"/>
+      <w:r>
+        <w:t>System Architecture Diagram</w:t>
+      </w:r>
+      <w:bookmarkEnd w:id="5"/>
+    </w:p>
+    <w:p>
+      <w:pPr>
+        <w:pStyle w:val="Heading2"/>
+        <w:ind w:left="1080"/>
+      </w:pPr>
       <w:r>
         <w:rPr>
           <w:noProof/>
           <w:lang w:eastAsia="en-GB"/>
         </w:rPr>
         <w:drawing>
-          <wp:anchor distT="0" distB="0" distL="114300" distR="114300" simplePos="0" relativeHeight="251660288" behindDoc="0" locked="0" layoutInCell="1" allowOverlap="1" wp14:anchorId="6AAB77DF" wp14:editId="4F2286F8">
-            <wp:simplePos x="0" y="0"/>
-            <wp:positionH relativeFrom="column">
-              <wp:posOffset>-81915</wp:posOffset>
-            </wp:positionH>
-            <wp:positionV relativeFrom="paragraph">
-              <wp:posOffset>395605</wp:posOffset>
-            </wp:positionV>
-            <wp:extent cx="5800090" cy="6940550"/>
-            <wp:effectExtent l="0" t="0" r="0" b="0"/>
-            <wp:wrapSquare wrapText="bothSides"/>
-            <wp:docPr id="2" name="Picture 2"/>
+          <wp:inline distT="0" distB="0" distL="0" distR="0" wp14:anchorId="6BCB8016" wp14:editId="78FDB244">
+            <wp:extent cx="5304790" cy="7134446"/>
+            <wp:effectExtent l="0" t="0" r="0" b="9525"/>
+            <wp:docPr id="14" name="Picture 14"/>
             <wp:cNvGraphicFramePr>
               <a:graphicFrameLocks xmlns:a="http://schemas.openxmlformats.org/drawingml/2006/main" noChangeAspect="1"/>
             </wp:cNvGraphicFramePr>
@@ -3137,13 +3106,7 @@
                     <pic:cNvPicPr/>
                   </pic:nvPicPr>
                   <pic:blipFill>
-                    <a:blip r:embed="rId9">
-                      <a:extLst>
-                        <a:ext uri="{28A0092B-C50C-407E-A947-70E740481C1C}">
-                          <a14:useLocalDpi xmlns:a14="http://schemas.microsoft.com/office/drawing/2010/main" val="0"/>
-                        </a:ext>
-                      </a:extLst>
-                    </a:blip>
+                    <a:blip r:embed="rId9"/>
                     <a:stretch>
                       <a:fillRect/>
                     </a:stretch>
@@ -3151,7 +3114,7 @@
                   <pic:spPr>
                     <a:xfrm>
                       <a:off x="0" y="0"/>
-                      <a:ext cx="5800090" cy="6940550"/>
+                      <a:ext cx="5316498" cy="7150192"/>
                     </a:xfrm>
                     <a:prstGeom prst="rect">
                       <a:avLst/>
@@ -3160,25 +3123,9 @@
                 </pic:pic>
               </a:graphicData>
             </a:graphic>
-            <wp14:sizeRelH relativeFrom="margin">
-              <wp14:pctWidth>0</wp14:pctWidth>
-            </wp14:sizeRelH>
-            <wp14:sizeRelV relativeFrom="margin">
-              <wp14:pctHeight>0</wp14:pctHeight>
-            </wp14:sizeRelV>
-          </wp:anchor>
+          </wp:inline>
         </w:drawing>
       </w:r>
-      <w:r>
-        <w:t>System Architecture Diagram</w:t>
-      </w:r>
-      <w:bookmarkEnd w:id="6"/>
-    </w:p>
-    <w:p>
-      <w:pPr>
-        <w:pStyle w:val="Heading2"/>
-        <w:ind w:left="1080"/>
-      </w:pPr>
     </w:p>
     <w:p>
       <w:pPr>
@@ -3193,29 +3140,46 @@
           <w:numId w:val="12"/>
         </w:numPr>
       </w:pPr>
-      <w:bookmarkStart w:id="7" w:name="_Toc402428880"/>
+      <w:bookmarkStart w:id="6" w:name="_Toc402428880"/>
       <w:r>
         <w:lastRenderedPageBreak/>
         <w:t>Client</w:t>
       </w:r>
-      <w:bookmarkEnd w:id="7"/>
-    </w:p>
-    <w:p>
-      <w:r>
-        <w:t xml:space="preserve">Our android application will be designed for Android version 4.0+, as we feel older versions are losing their </w:t>
-      </w:r>
-      <w:proofErr w:type="spellStart"/>
-      <w:proofErr w:type="gramStart"/>
-      <w:r>
-        <w:t>marketshare</w:t>
-      </w:r>
-      <w:proofErr w:type="spellEnd"/>
-      <w:r>
-        <w:t>[</w:t>
-      </w:r>
-      <w:proofErr w:type="gramEnd"/>
-      <w:r>
-        <w:t>1].  Android version 4.0+ has 87.9% market share, made up of Ice Cream Sandwich, KitKat and Jellybean. The client describes the android app and all its features.</w:t>
+      <w:bookmarkEnd w:id="6"/>
+    </w:p>
+    <w:p>
+      <w:r>
+        <w:t>Our Android</w:t>
+      </w:r>
+      <w:r>
+        <w:t xml:space="preserve"> application will be designed for </w:t>
+      </w:r>
+      <w:r>
+        <w:t>Android</w:t>
+      </w:r>
+      <w:r>
+        <w:t xml:space="preserve"> version 4.0+, as we feel older versions are losing their market</w:t>
+      </w:r>
+      <w:r>
+        <w:t xml:space="preserve"> </w:t>
+      </w:r>
+      <w:r>
+        <w:t>share [</w:t>
+      </w:r>
+      <w:r>
+        <w:t xml:space="preserve">1].  </w:t>
+      </w:r>
+      <w:r>
+        <w:t>Android</w:t>
+      </w:r>
+      <w:r>
+        <w:t xml:space="preserve"> version 4.0+ has 87.9% market share, made up of Ice Cream Sandwich, KitKat and Jellybean. The client describes the </w:t>
+      </w:r>
+      <w:r>
+        <w:t>Android</w:t>
+      </w:r>
+      <w:r>
+        <w:t xml:space="preserve"> app and all its features.</w:t>
       </w:r>
     </w:p>
     <w:p>
@@ -3286,15 +3250,21 @@
           <w:numId w:val="12"/>
         </w:numPr>
       </w:pPr>
-      <w:bookmarkStart w:id="8" w:name="_Toc402428881"/>
+      <w:bookmarkStart w:id="7" w:name="_Toc402428881"/>
       <w:r>
         <w:t>Field Entry</w:t>
       </w:r>
-      <w:bookmarkEnd w:id="8"/>
-    </w:p>
-    <w:p>
-      <w:r>
-        <w:t>This will be the primary screen for inputting data into the local database stored on the android device. This can be accessed from the initial screen of the application.</w:t>
+      <w:bookmarkEnd w:id="7"/>
+    </w:p>
+    <w:p>
+      <w:r>
+        <w:t xml:space="preserve">This will be the primary screen for inputting data into the local database stored on the </w:t>
+      </w:r>
+      <w:r>
+        <w:t>Android</w:t>
+      </w:r>
+      <w:r>
+        <w:t xml:space="preserve"> device. This can be accessed from the initial screen of the application.</w:t>
       </w:r>
     </w:p>
     <w:p>
@@ -3305,11 +3275,11 @@
           <w:numId w:val="12"/>
         </w:numPr>
       </w:pPr>
-      <w:bookmarkStart w:id="9" w:name="_Toc402428882"/>
+      <w:bookmarkStart w:id="8" w:name="_Toc402428882"/>
       <w:r>
         <w:t>Field Recall</w:t>
       </w:r>
-      <w:bookmarkEnd w:id="9"/>
+      <w:bookmarkEnd w:id="8"/>
     </w:p>
     <w:p>
       <w:r>
@@ -3324,11 +3294,11 @@
           <w:numId w:val="12"/>
         </w:numPr>
       </w:pPr>
-      <w:bookmarkStart w:id="10" w:name="_Toc402428883"/>
+      <w:bookmarkStart w:id="9" w:name="_Toc402428883"/>
       <w:r>
         <w:t>Upload Screen</w:t>
       </w:r>
-      <w:bookmarkEnd w:id="10"/>
+      <w:bookmarkEnd w:id="9"/>
     </w:p>
     <w:p>
       <w:r>
@@ -3355,11 +3325,11 @@
           <w:numId w:val="12"/>
         </w:numPr>
       </w:pPr>
-      <w:bookmarkStart w:id="11" w:name="_Toc402428884"/>
+      <w:bookmarkStart w:id="10" w:name="_Toc402428884"/>
       <w:r>
         <w:t>Settings</w:t>
       </w:r>
-      <w:bookmarkEnd w:id="11"/>
+      <w:bookmarkEnd w:id="10"/>
     </w:p>
     <w:p>
       <w:r>
@@ -3389,11 +3359,11 @@
           <w:numId w:val="12"/>
         </w:numPr>
       </w:pPr>
-      <w:bookmarkStart w:id="12" w:name="_Toc402428885"/>
+      <w:bookmarkStart w:id="11" w:name="_Toc402428885"/>
       <w:r>
         <w:t>Model</w:t>
       </w:r>
-      <w:bookmarkEnd w:id="12"/>
+      <w:bookmarkEnd w:id="11"/>
     </w:p>
     <w:p>
       <w:r>
@@ -3443,11 +3413,11 @@
           <w:numId w:val="12"/>
         </w:numPr>
       </w:pPr>
-      <w:bookmarkStart w:id="13" w:name="_Toc402428886"/>
+      <w:bookmarkStart w:id="12" w:name="_Toc402428886"/>
       <w:r>
         <w:t>Local Database</w:t>
       </w:r>
-      <w:bookmarkEnd w:id="13"/>
+      <w:bookmarkEnd w:id="12"/>
     </w:p>
     <w:p>
       <w:r>
@@ -3462,11 +3432,11 @@
           <w:numId w:val="12"/>
         </w:numPr>
       </w:pPr>
-      <w:bookmarkStart w:id="14" w:name="_Toc402428887"/>
+      <w:bookmarkStart w:id="13" w:name="_Toc402428887"/>
       <w:r>
         <w:t>Server</w:t>
       </w:r>
-      <w:bookmarkEnd w:id="14"/>
+      <w:bookmarkEnd w:id="13"/>
     </w:p>
     <w:p>
       <w:r>
@@ -3481,11 +3451,11 @@
           <w:numId w:val="12"/>
         </w:numPr>
       </w:pPr>
-      <w:bookmarkStart w:id="15" w:name="_Toc402428888"/>
+      <w:bookmarkStart w:id="14" w:name="_Toc402428888"/>
       <w:r>
         <w:t>Request Handler</w:t>
       </w:r>
-      <w:bookmarkEnd w:id="15"/>
+      <w:bookmarkEnd w:id="14"/>
     </w:p>
     <w:p>
       <w:r>
@@ -3508,11 +3478,11 @@
           <w:numId w:val="12"/>
         </w:numPr>
       </w:pPr>
-      <w:bookmarkStart w:id="16" w:name="_Toc402428889"/>
+      <w:bookmarkStart w:id="15" w:name="_Toc402428889"/>
       <w:r>
         <w:t>Model</w:t>
       </w:r>
-      <w:bookmarkEnd w:id="16"/>
+      <w:bookmarkEnd w:id="15"/>
     </w:p>
     <w:p>
       <w:r>
@@ -3616,16 +3586,22 @@
           <w:numId w:val="12"/>
         </w:numPr>
       </w:pPr>
-      <w:bookmarkStart w:id="17" w:name="_Toc402428890"/>
+      <w:bookmarkStart w:id="16" w:name="_Toc402428890"/>
       <w:r>
         <w:lastRenderedPageBreak/>
         <w:t>Update Handler</w:t>
       </w:r>
-      <w:bookmarkEnd w:id="17"/>
-    </w:p>
-    <w:p>
-      <w:r>
-        <w:t>Takes information from the model (2.2.2) and creates a SQL statement using the received information ready to be sent to the database in a database readable format. Sends data to the request handler to confirm that information has been added to the database.</w:t>
+      <w:bookmarkEnd w:id="16"/>
+    </w:p>
+    <w:p>
+      <w:r>
+        <w:t>Takes</w:t>
+      </w:r>
+      <w:r>
+        <w:t xml:space="preserve"> information from the model (2.3</w:t>
+      </w:r>
+      <w:r>
+        <w:t>.2) and creates a SQL statement using the received information ready to be sent to the database in a database readable format. Sends data to the request handler to confirm that information has been added to the database.</w:t>
       </w:r>
     </w:p>
     <w:p>
@@ -3636,11 +3612,11 @@
           <w:numId w:val="12"/>
         </w:numPr>
       </w:pPr>
-      <w:bookmarkStart w:id="18" w:name="_Toc402428891"/>
+      <w:bookmarkStart w:id="17" w:name="_Toc402428891"/>
       <w:r>
         <w:t>Web</w:t>
       </w:r>
-      <w:bookmarkEnd w:id="18"/>
+      <w:bookmarkEnd w:id="17"/>
     </w:p>
     <w:p>
       <w:r>
@@ -3651,6 +3627,61 @@
       </w:r>
       <w:r>
         <w:t xml:space="preserve"> It will also make use of HTML and CSS to make the website look professional and user friendly.</w:t>
+      </w:r>
+      <w:r>
+        <w:t xml:space="preserve"> We will design our web application to support modern </w:t>
+      </w:r>
+      <w:r>
+        <w:t>web browsers, particularly those that hold a larger market share. The image below is taken from W3 schools and is their report on the market share of the most popular browsers [2]. We can interpret from the following information that our priorities will be Google Chrome and Firefox.</w:t>
+      </w:r>
+    </w:p>
+    <w:p>
+      <w:r>
+        <w:rPr>
+          <w:noProof/>
+          <w:lang w:eastAsia="en-GB"/>
+        </w:rPr>
+        <w:drawing>
+          <wp:inline distT="0" distB="0" distL="0" distR="0">
+            <wp:extent cx="5731510" cy="2515235"/>
+            <wp:effectExtent l="0" t="0" r="2540" b="0"/>
+            <wp:docPr id="2" name="Picture 2"/>
+            <wp:cNvGraphicFramePr>
+              <a:graphicFrameLocks xmlns:a="http://schemas.openxmlformats.org/drawingml/2006/main" noChangeAspect="1"/>
+            </wp:cNvGraphicFramePr>
+            <a:graphic xmlns:a="http://schemas.openxmlformats.org/drawingml/2006/main">
+              <a:graphicData uri="http://schemas.openxmlformats.org/drawingml/2006/picture">
+                <pic:pic xmlns:pic="http://schemas.openxmlformats.org/drawingml/2006/picture">
+                  <pic:nvPicPr>
+                    <pic:cNvPr id="2" name="BrowserStatistics.png"/>
+                    <pic:cNvPicPr/>
+                  </pic:nvPicPr>
+                  <pic:blipFill>
+                    <a:blip r:embed="rId11">
+                      <a:extLst>
+                        <a:ext uri="{28A0092B-C50C-407E-A947-70E740481C1C}">
+                          <a14:useLocalDpi xmlns:a14="http://schemas.microsoft.com/office/drawing/2010/main" val="0"/>
+                        </a:ext>
+                      </a:extLst>
+                    </a:blip>
+                    <a:stretch>
+                      <a:fillRect/>
+                    </a:stretch>
+                  </pic:blipFill>
+                  <pic:spPr>
+                    <a:xfrm>
+                      <a:off x="0" y="0"/>
+                      <a:ext cx="5731510" cy="2515235"/>
+                    </a:xfrm>
+                    <a:prstGeom prst="rect">
+                      <a:avLst/>
+                    </a:prstGeom>
+                  </pic:spPr>
+                </pic:pic>
+              </a:graphicData>
+            </a:graphic>
+          </wp:inline>
+        </w:drawing>
       </w:r>
     </w:p>
     <w:p>
@@ -3661,11 +3692,11 @@
           <w:numId w:val="12"/>
         </w:numPr>
       </w:pPr>
-      <w:bookmarkStart w:id="19" w:name="_Toc402428892"/>
+      <w:bookmarkStart w:id="18" w:name="_Toc402428892"/>
       <w:r>
         <w:t>Browse</w:t>
       </w:r>
-      <w:bookmarkEnd w:id="19"/>
+      <w:bookmarkEnd w:id="18"/>
     </w:p>
     <w:p>
       <w:r>
@@ -3680,11 +3711,11 @@
           <w:numId w:val="12"/>
         </w:numPr>
       </w:pPr>
-      <w:bookmarkStart w:id="20" w:name="_Toc402428893"/>
+      <w:bookmarkStart w:id="19" w:name="_Toc402428893"/>
       <w:r>
         <w:t>Record View</w:t>
       </w:r>
-      <w:bookmarkEnd w:id="20"/>
+      <w:bookmarkEnd w:id="19"/>
     </w:p>
     <w:p>
       <w:r>
@@ -3699,11 +3730,11 @@
           <w:numId w:val="12"/>
         </w:numPr>
       </w:pPr>
-      <w:bookmarkStart w:id="21" w:name="_Toc402428894"/>
+      <w:bookmarkStart w:id="20" w:name="_Toc402428894"/>
       <w:r>
         <w:t>Database</w:t>
       </w:r>
-      <w:bookmarkEnd w:id="21"/>
+      <w:bookmarkEnd w:id="20"/>
     </w:p>
     <w:p>
       <w:r>
@@ -3713,17 +3744,6 @@
     <w:p/>
     <w:p/>
     <w:p/>
-    <w:p/>
-    <w:p/>
-    <w:p/>
-    <w:p/>
-    <w:p/>
-    <w:p/>
-    <w:p/>
-    <w:p/>
-    <w:p/>
-    <w:p/>
-    <w:p/>
     <w:p>
       <w:pPr>
         <w:pStyle w:val="Heading1"/>
@@ -3731,23 +3751,52 @@
           <w:lang w:val="fr-FR"/>
         </w:rPr>
       </w:pPr>
-      <w:bookmarkStart w:id="22" w:name="_Toc402428895"/>
+      <w:bookmarkStart w:id="21" w:name="_Toc402428895"/>
       <w:r>
         <w:lastRenderedPageBreak/>
         <w:t>REFERENCES</w:t>
       </w:r>
+      <w:bookmarkEnd w:id="21"/>
+    </w:p>
+    <w:p>
+      <w:bookmarkStart w:id="22" w:name="_GoBack"/>
+      <w:r>
+        <w:t xml:space="preserve">[1] </w:t>
+      </w:r>
+      <w:hyperlink r:id="rId12" w:history="1">
+        <w:r>
+          <w:rPr>
+            <w:rStyle w:val="Hyperlink"/>
+          </w:rPr>
+          <w:t>https://developer.Android.com/about/dashboards/index.html</w:t>
+        </w:r>
+      </w:hyperlink>
+      <w:r>
+        <w:t xml:space="preserve"> (21/10/14)</w:t>
+      </w:r>
+    </w:p>
+    <w:p>
+      <w:r>
+        <w:t xml:space="preserve">[2] </w:t>
+      </w:r>
+      <w:hyperlink r:id="rId13" w:history="1">
+        <w:r>
+          <w:rPr>
+            <w:rStyle w:val="Hyperlink"/>
+          </w:rPr>
+          <w:t>http://www.w3schools.com/browsers/browsers_stats.asp</w:t>
+        </w:r>
+      </w:hyperlink>
+      <w:r>
+        <w:t xml:space="preserve"> (30/10/14)</w:t>
+      </w:r>
+    </w:p>
+    <w:p>
+      <w:pPr>
+        <w:pStyle w:val="Heading1"/>
+      </w:pPr>
+      <w:bookmarkStart w:id="23" w:name="_Toc402428896"/>
       <w:bookmarkEnd w:id="22"/>
-    </w:p>
-    <w:p>
-      <w:r>
-        <w:t>[1] https://developer.android.com/about/dashboards/index.html</w:t>
-      </w:r>
-    </w:p>
-    <w:p>
-      <w:pPr>
-        <w:pStyle w:val="Heading1"/>
-      </w:pPr>
-      <w:bookmarkStart w:id="23" w:name="_Toc402428896"/>
       <w:r>
         <w:t>DOCUMENT HISTORY</w:t>
       </w:r>
@@ -4271,6 +4320,134 @@
           </w:p>
         </w:tc>
       </w:tr>
+      <w:tr>
+        <w:tc>
+          <w:tcPr>
+            <w:tcW w:w="1005" w:type="dxa"/>
+            <w:tcBorders>
+              <w:top w:val="single" w:sz="4" w:space="0" w:color="auto"/>
+              <w:left w:val="single" w:sz="4" w:space="0" w:color="auto"/>
+              <w:bottom w:val="single" w:sz="4" w:space="0" w:color="auto"/>
+              <w:right w:val="single" w:sz="4" w:space="0" w:color="auto"/>
+            </w:tcBorders>
+          </w:tcPr>
+          <w:p>
+            <w:pPr>
+              <w:rPr>
+                <w:rFonts w:cs="Arial"/>
+              </w:rPr>
+            </w:pPr>
+            <w:r>
+              <w:rPr>
+                <w:rFonts w:cs="Arial"/>
+              </w:rPr>
+              <w:t>1.3</w:t>
+            </w:r>
+          </w:p>
+        </w:tc>
+        <w:tc>
+          <w:tcPr>
+            <w:tcW w:w="1803" w:type="dxa"/>
+            <w:tcBorders>
+              <w:top w:val="single" w:sz="4" w:space="0" w:color="auto"/>
+              <w:left w:val="single" w:sz="4" w:space="0" w:color="auto"/>
+              <w:bottom w:val="single" w:sz="4" w:space="0" w:color="auto"/>
+              <w:right w:val="single" w:sz="4" w:space="0" w:color="auto"/>
+            </w:tcBorders>
+          </w:tcPr>
+          <w:p>
+            <w:pPr>
+              <w:rPr>
+                <w:rFonts w:cs="Arial"/>
+              </w:rPr>
+            </w:pPr>
+            <w:r>
+              <w:rPr>
+                <w:rFonts w:cs="Arial"/>
+              </w:rPr>
+              <w:t>#6 &amp; #7</w:t>
+            </w:r>
+          </w:p>
+        </w:tc>
+        <w:tc>
+          <w:tcPr>
+            <w:tcW w:w="1165" w:type="dxa"/>
+            <w:tcBorders>
+              <w:top w:val="single" w:sz="4" w:space="0" w:color="auto"/>
+              <w:left w:val="single" w:sz="4" w:space="0" w:color="auto"/>
+              <w:bottom w:val="single" w:sz="4" w:space="0" w:color="auto"/>
+              <w:right w:val="single" w:sz="4" w:space="0" w:color="auto"/>
+            </w:tcBorders>
+          </w:tcPr>
+          <w:p>
+            <w:pPr>
+              <w:rPr>
+                <w:rFonts w:cs="Arial"/>
+              </w:rPr>
+            </w:pPr>
+            <w:r>
+              <w:rPr>
+                <w:rFonts w:cs="Arial"/>
+              </w:rPr>
+              <w:t>30/10/14</w:t>
+            </w:r>
+          </w:p>
+        </w:tc>
+        <w:tc>
+          <w:tcPr>
+            <w:tcW w:w="3393" w:type="dxa"/>
+            <w:tcBorders>
+              <w:top w:val="single" w:sz="4" w:space="0" w:color="auto"/>
+              <w:left w:val="single" w:sz="4" w:space="0" w:color="auto"/>
+              <w:bottom w:val="single" w:sz="4" w:space="0" w:color="auto"/>
+              <w:right w:val="single" w:sz="4" w:space="0" w:color="auto"/>
+            </w:tcBorders>
+          </w:tcPr>
+          <w:p>
+            <w:pPr>
+              <w:rPr>
+                <w:rFonts w:cs="Arial"/>
+              </w:rPr>
+            </w:pPr>
+            <w:r>
+              <w:rPr>
+                <w:rFonts w:cs="Arial"/>
+              </w:rPr>
+              <w:t>Added more robust description of browser choices under web</w:t>
+            </w:r>
+            <w:r>
+              <w:rPr>
+                <w:rFonts w:cs="Arial"/>
+              </w:rPr>
+              <w:t xml:space="preserve"> and fixed system diagram overlap</w:t>
+            </w:r>
+          </w:p>
+        </w:tc>
+        <w:tc>
+          <w:tcPr>
+            <w:tcW w:w="1435" w:type="dxa"/>
+            <w:tcBorders>
+              <w:top w:val="single" w:sz="4" w:space="0" w:color="auto"/>
+              <w:left w:val="single" w:sz="4" w:space="0" w:color="auto"/>
+              <w:bottom w:val="single" w:sz="4" w:space="0" w:color="auto"/>
+              <w:right w:val="single" w:sz="4" w:space="0" w:color="auto"/>
+            </w:tcBorders>
+          </w:tcPr>
+          <w:p>
+            <w:pPr>
+              <w:rPr>
+                <w:rFonts w:cs="Arial"/>
+              </w:rPr>
+            </w:pPr>
+            <w:r>
+              <w:rPr>
+                <w:rFonts w:cs="Arial"/>
+              </w:rPr>
+              <w:t>Add20</w:t>
+            </w:r>
+          </w:p>
+        </w:tc>
+      </w:tr>
     </w:tbl>
     <w:p>
       <w:pPr>
@@ -4283,10 +4460,10 @@
       </w:pPr>
     </w:p>
     <w:sectPr>
-      <w:headerReference w:type="default" r:id="rId11"/>
-      <w:footerReference w:type="default" r:id="rId12"/>
-      <w:headerReference w:type="first" r:id="rId13"/>
-      <w:footerReference w:type="first" r:id="rId14"/>
+      <w:headerReference w:type="default" r:id="rId14"/>
+      <w:footerReference w:type="default" r:id="rId15"/>
+      <w:headerReference w:type="first" r:id="rId16"/>
+      <w:footerReference w:type="first" r:id="rId17"/>
       <w:pgSz w:w="11906" w:h="16838"/>
       <w:pgMar w:top="1440" w:right="1440" w:bottom="1440" w:left="1440" w:header="708" w:footer="709" w:gutter="0"/>
       <w:cols w:space="708"/>
@@ -4394,7 +4571,7 @@
                 <w:bCs/>
                 <w:noProof/>
               </w:rPr>
-              <w:t>8</w:t>
+              <w:t>7</w:t>
             </w:r>
             <w:r>
               <w:rPr>
@@ -4670,7 +4847,7 @@
       <w:sdtEndPr/>
       <w:sdtContent>
         <w:r>
-          <w:t>1.2</w:t>
+          <w:t>1.3</w:t>
         </w:r>
       </w:sdtContent>
     </w:sdt>
@@ -4688,7 +4865,7 @@
       <w:sdtEndPr/>
       <w:sdtContent>
         <w:r>
-          <w:t>In Review</w:t>
+          <w:t>Release</w:t>
         </w:r>
       </w:sdtContent>
     </w:sdt>
@@ -4770,7 +4947,7 @@
       <w:sdtEndPr/>
       <w:sdtContent>
         <w:r>
-          <w:t>1.2</w:t>
+          <w:t>1.3</w:t>
         </w:r>
       </w:sdtContent>
     </w:sdt>
@@ -4797,7 +4974,7 @@
       <w:sdtEndPr/>
       <w:sdtContent>
         <w:r>
-          <w:t>In Review</w:t>
+          <w:t>Release</w:t>
         </w:r>
       </w:sdtContent>
     </w:sdt>
@@ -7364,13 +7541,17 @@
   <w:rsids>
     <w:rsidRoot w:val="005319F2"/>
     <w:rsid w:val="001753B7"/>
+    <w:rsid w:val="00236369"/>
     <w:rsid w:val="003E2CA8"/>
     <w:rsid w:val="004C464E"/>
     <w:rsid w:val="005319F2"/>
     <w:rsid w:val="00A751BD"/>
+    <w:rsid w:val="00AA2EE3"/>
     <w:rsid w:val="00DB57BA"/>
     <w:rsid w:val="00DD201F"/>
+    <w:rsid w:val="00E17776"/>
     <w:rsid w:val="00E55363"/>
+    <w:rsid w:val="00E602F3"/>
   </w:rsids>
   <m:mathPr>
     <m:mathFont m:val="Cambria Math"/>
@@ -8133,7 +8314,7 @@
 </file>
 
 <file path=customXml/itemProps2.xml><?xml version="1.0" encoding="utf-8"?>
-<ds:datastoreItem xmlns:ds="http://schemas.openxmlformats.org/officeDocument/2006/customXml" ds:itemID="{3C3789A4-1021-49DC-A3D0-10AC6076F337}">
+<ds:datastoreItem xmlns:ds="http://schemas.openxmlformats.org/officeDocument/2006/customXml" ds:itemID="{A96C859C-38DB-4AE0-8771-F6D85458813C}">
   <ds:schemaRefs>
     <ds:schemaRef ds:uri="http://schemas.openxmlformats.org/officeDocument/2006/bibliography"/>
   </ds:schemaRefs>

</xml_diff>